<commit_message>
change in the methods
</commit_message>
<xml_diff>
--- a/outputs_touse/tables/finalfit_tables/gt_finalfit_FP.docx
+++ b/outputs_touse/tables/finalfit_tables/gt_finalfit_FP.docx
@@ -5246,7 +5246,22 @@
                 <w:rFonts w:ascii="Calibri" w:hAnsi="Calibri"/>
                 <w:sz w:val="20"/>
               </w:rPr>
-              <w:t xml:space="preserve"> crude odds ratio</w:t>
+              <w:t xml:space="preserve"> crude odds ratio, </w:t>
+            </w:r>
+            <w:r>
+              <w:rPr>
+                <w:i/>
+                <w:rFonts w:ascii="Calibri" w:hAnsi="Calibri"/>
+                <w:sz w:val="20"/>
+              </w:rPr>
+              <w:t xml:space="preserve">AIC</w:t>
+            </w:r>
+            <w:r>
+              <w:rPr>
+                <w:rFonts w:ascii="Calibri" w:hAnsi="Calibri"/>
+                <w:sz w:val="20"/>
+              </w:rPr>
+              <w:t xml:space="preserve"> Akaike Information Criterion</w:t>
             </w:r>
           </w:p>
         </w:tc>

</xml_diff>